<commit_message>
Updated installation gude to have necessary steps to have our project work
</commit_message>
<xml_diff>
--- a/docs/InstallationGuide.docx
+++ b/docs/InstallationGuide.docx
@@ -137,143 +137,7 @@
         <w:rPr>
           <w:rtl w:val="0"/>
         </w:rPr>
-        <w:t xml:space="preserve">4. Open a terminal and navigate to our folder</w:t>
-      </w:r>
-    </w:p>
-    <w:p>
-      <w:pPr>
-        <w:contextualSpacing w:val="0"/>
-      </w:pPr>
-      <w:r>
-        <w:rPr>
-          <w:rtl w:val="0"/>
-        </w:rPr>
-      </w:r>
-    </w:p>
-    <w:p>
-      <w:pPr>
-        <w:contextualSpacing w:val="0"/>
-      </w:pPr>
-      <w:r>
-        <w:rPr>
-          <w:rtl w:val="0"/>
-        </w:rPr>
-        <w:t xml:space="preserve">5. Go into the apartment folder, with the manage.py file</w:t>
-      </w:r>
-    </w:p>
-    <w:p>
-      <w:pPr>
-        <w:contextualSpacing w:val="0"/>
-      </w:pPr>
-      <w:r>
-        <w:rPr>
-          <w:rtl w:val="0"/>
-        </w:rPr>
-      </w:r>
-    </w:p>
-    <w:p>
-      <w:pPr>
-        <w:contextualSpacing w:val="0"/>
-      </w:pPr>
-      <w:r>
-        <w:rPr>
-          <w:rtl w:val="0"/>
-        </w:rPr>
-        <w:t xml:space="preserve">6. Start server </w:t>
-      </w:r>
-    </w:p>
-    <w:p>
-      <w:pPr>
-        <w:contextualSpacing w:val="0"/>
-      </w:pPr>
-      <w:r>
-        <w:rPr>
-          <w:rtl w:val="0"/>
-        </w:rPr>
-      </w:r>
-    </w:p>
-    <w:p>
-      <w:pPr>
-        <w:contextualSpacing w:val="0"/>
-      </w:pPr>
-      <w:r>
-        <w:rPr>
-          <w:rtl w:val="0"/>
-        </w:rPr>
-        <w:t xml:space="preserve">- if using a mac, the command should be “python3 manage.py runserver” </w:t>
-      </w:r>
-    </w:p>
-    <w:p>
-      <w:pPr>
-        <w:contextualSpacing w:val="0"/>
-      </w:pPr>
-      <w:r>
-        <w:rPr>
-          <w:rtl w:val="0"/>
-        </w:rPr>
-      </w:r>
-    </w:p>
-    <w:p>
-      <w:pPr>
-        <w:contextualSpacing w:val="0"/>
-      </w:pPr>
-      <w:r>
-        <w:rPr>
-          <w:rtl w:val="0"/>
-        </w:rPr>
-        <w:t xml:space="preserve">- if using a pc, the command should be “python manage.py runserver”</w:t>
-      </w:r>
-    </w:p>
-    <w:p>
-      <w:pPr>
-        <w:contextualSpacing w:val="0"/>
-      </w:pPr>
-      <w:r>
-        <w:rPr>
-          <w:rtl w:val="0"/>
-        </w:rPr>
-      </w:r>
-    </w:p>
-    <w:p>
-      <w:pPr>
-        <w:contextualSpacing w:val="0"/>
-      </w:pPr>
-      <w:r>
-        <w:rPr>
-          <w:rtl w:val="0"/>
-        </w:rPr>
-        <w:t xml:space="preserve">7. Open browser and go to 127.0.0.1:8000</w:t>
-      </w:r>
-    </w:p>
-    <w:p>
-      <w:pPr>
-        <w:contextualSpacing w:val="0"/>
-      </w:pPr>
-      <w:r>
-        <w:rPr>
-          <w:rtl w:val="0"/>
-        </w:rPr>
-      </w:r>
-    </w:p>
-    <w:p>
-      <w:pPr>
-        <w:contextualSpacing w:val="0"/>
-      </w:pPr>
-      <w:r>
-        <w:rPr>
-          <w:rtl w:val="0"/>
-        </w:rPr>
-      </w:r>
-    </w:p>
-    <w:p>
-      <w:pPr>
-        <w:contextualSpacing w:val="0"/>
-      </w:pPr>
-      <w:r>
-        <w:rPr>
-          <w:rtl w:val="0"/>
-        </w:rPr>
-        <w:t xml:space="preserve">For Front end testing (selenium)</w:t>
+        <w:t xml:space="preserve">4. Install djangorestframeworks </w:t>
       </w:r>
     </w:p>
     <w:p>
@@ -292,6 +156,201 @@
         <w:rPr>
           <w:rtl w:val="0"/>
         </w:rPr>
+        <w:t xml:space="preserve">pip install djangorestframework</w:t>
+      </w:r>
+    </w:p>
+    <w:p>
+      <w:pPr>
+        <w:contextualSpacing w:val="0"/>
+      </w:pPr>
+      <w:r>
+        <w:rPr>
+          <w:rtl w:val="0"/>
+        </w:rPr>
+      </w:r>
+    </w:p>
+    <w:p>
+      <w:pPr>
+        <w:contextualSpacing w:val="0"/>
+      </w:pPr>
+      <w:r>
+        <w:rPr>
+          <w:rtl w:val="0"/>
+        </w:rPr>
+        <w:t xml:space="preserve">5. Open a terminal and navigate to our folder</w:t>
+      </w:r>
+    </w:p>
+    <w:p>
+      <w:pPr>
+        <w:contextualSpacing w:val="0"/>
+      </w:pPr>
+      <w:r>
+        <w:rPr>
+          <w:rtl w:val="0"/>
+        </w:rPr>
+      </w:r>
+    </w:p>
+    <w:p>
+      <w:pPr>
+        <w:contextualSpacing w:val="0"/>
+      </w:pPr>
+      <w:r>
+        <w:rPr>
+          <w:rtl w:val="0"/>
+        </w:rPr>
+        <w:t xml:space="preserve">6. Go into the apartment folder, with the manage.py file</w:t>
+      </w:r>
+    </w:p>
+    <w:p>
+      <w:pPr>
+        <w:contextualSpacing w:val="0"/>
+      </w:pPr>
+      <w:r>
+        <w:rPr>
+          <w:rtl w:val="0"/>
+        </w:rPr>
+      </w:r>
+    </w:p>
+    <w:p>
+      <w:pPr>
+        <w:contextualSpacing w:val="0"/>
+      </w:pPr>
+      <w:r>
+        <w:rPr>
+          <w:rtl w:val="0"/>
+        </w:rPr>
+        <w:t xml:space="preserve">7. Start server </w:t>
+      </w:r>
+    </w:p>
+    <w:p>
+      <w:pPr>
+        <w:contextualSpacing w:val="0"/>
+      </w:pPr>
+      <w:r>
+        <w:rPr>
+          <w:rtl w:val="0"/>
+        </w:rPr>
+      </w:r>
+    </w:p>
+    <w:p>
+      <w:pPr>
+        <w:contextualSpacing w:val="0"/>
+      </w:pPr>
+      <w:r>
+        <w:rPr>
+          <w:rtl w:val="0"/>
+        </w:rPr>
+        <w:t xml:space="preserve">- if using a mac, the command should be “python3 manage.py runserver” </w:t>
+      </w:r>
+    </w:p>
+    <w:p>
+      <w:pPr>
+        <w:contextualSpacing w:val="0"/>
+      </w:pPr>
+      <w:r>
+        <w:rPr>
+          <w:rtl w:val="0"/>
+        </w:rPr>
+      </w:r>
+    </w:p>
+    <w:p>
+      <w:pPr>
+        <w:contextualSpacing w:val="0"/>
+      </w:pPr>
+      <w:r>
+        <w:rPr>
+          <w:rtl w:val="0"/>
+        </w:rPr>
+        <w:t xml:space="preserve">- if using a pc, the command should be “python manage.py runserver”</w:t>
+      </w:r>
+    </w:p>
+    <w:p>
+      <w:pPr>
+        <w:contextualSpacing w:val="0"/>
+      </w:pPr>
+      <w:r>
+        <w:rPr>
+          <w:rtl w:val="0"/>
+        </w:rPr>
+      </w:r>
+    </w:p>
+    <w:p>
+      <w:pPr>
+        <w:contextualSpacing w:val="0"/>
+      </w:pPr>
+      <w:r>
+        <w:rPr>
+          <w:rtl w:val="0"/>
+        </w:rPr>
+        <w:t xml:space="preserve">8. Open browser and go to 127.0.0.1:8000</w:t>
+      </w:r>
+    </w:p>
+    <w:p>
+      <w:pPr>
+        <w:contextualSpacing w:val="0"/>
+      </w:pPr>
+      <w:r>
+        <w:rPr>
+          <w:rtl w:val="0"/>
+        </w:rPr>
+      </w:r>
+    </w:p>
+    <w:p>
+      <w:pPr>
+        <w:contextualSpacing w:val="0"/>
+      </w:pPr>
+      <w:r>
+        <w:rPr>
+          <w:rtl w:val="0"/>
+        </w:rPr>
+      </w:r>
+    </w:p>
+    <w:p>
+      <w:pPr>
+        <w:contextualSpacing w:val="0"/>
+      </w:pPr>
+      <w:r>
+        <w:rPr>
+          <w:rtl w:val="0"/>
+        </w:rPr>
+        <w:t xml:space="preserve">For Front end testing (selenium)</w:t>
+      </w:r>
+    </w:p>
+    <w:p>
+      <w:pPr>
+        <w:numPr>
+          <w:ilvl w:val="0"/>
+          <w:numId w:val="2"/>
+        </w:numPr>
+        <w:ind w:left="720" w:hanging="360"/>
+        <w:contextualSpacing w:val="1"/>
+        <w:rPr>
+          <w:u w:val="none"/>
+        </w:rPr>
+      </w:pPr>
+      <w:r>
+        <w:rPr>
+          <w:rtl w:val="0"/>
+        </w:rPr>
+        <w:t xml:space="preserve">pip install selenium</w:t>
+      </w:r>
+    </w:p>
+    <w:p>
+      <w:pPr>
+        <w:numPr>
+          <w:ilvl w:val="0"/>
+          <w:numId w:val="2"/>
+        </w:numPr>
+        <w:ind w:left="720" w:hanging="360"/>
+        <w:contextualSpacing w:val="1"/>
+        <w:rPr>
+          <w:u w:val="none"/>
+        </w:rPr>
+      </w:pPr>
+      <w:r>
+        <w:rPr>
+          <w:rtl w:val="0"/>
+        </w:rPr>
         <w:t xml:space="preserve">Unpack the zip located in the apartmentApp that has chromedriver inside</w:t>
       </w:r>
     </w:p>
@@ -299,7 +358,7 @@
       <w:pPr>
         <w:numPr>
           <w:ilvl w:val="1"/>
-          <w:numId w:val="1"/>
+          <w:numId w:val="2"/>
         </w:numPr>
         <w:ind w:left="1440" w:hanging="360"/>
         <w:contextualSpacing w:val="1"/>
@@ -318,7 +377,7 @@
       <w:pPr>
         <w:numPr>
           <w:ilvl w:val="0"/>
-          <w:numId w:val="1"/>
+          <w:numId w:val="2"/>
         </w:numPr>
         <w:ind w:left="720" w:hanging="360"/>
         <w:contextualSpacing w:val="1"/>
@@ -337,7 +396,7 @@
       <w:pPr>
         <w:numPr>
           <w:ilvl w:val="0"/>
-          <w:numId w:val="1"/>
+          <w:numId w:val="2"/>
         </w:numPr>
         <w:ind w:left="720" w:hanging="360"/>
         <w:contextualSpacing w:val="1"/>
@@ -356,7 +415,7 @@
       <w:pPr>
         <w:numPr>
           <w:ilvl w:val="1"/>
-          <w:numId w:val="1"/>
+          <w:numId w:val="2"/>
         </w:numPr>
         <w:ind w:left="1440" w:hanging="360"/>
         <w:contextualSpacing w:val="1"/>
@@ -385,6 +444,116 @@
   <w:abstractNum w:abstractNumId="1">
     <w:lvl w:ilvl="0">
       <w:start w:val="1"/>
+      <w:numFmt w:val="bullet"/>
+      <w:lvlText w:val="-"/>
+      <w:lvlJc w:val="left"/>
+      <w:pPr>
+        <w:ind w:left="720" w:firstLine="360"/>
+      </w:pPr>
+      <w:rPr>
+        <w:u w:val="none"/>
+      </w:rPr>
+    </w:lvl>
+    <w:lvl w:ilvl="1">
+      <w:start w:val="1"/>
+      <w:numFmt w:val="bullet"/>
+      <w:lvlText w:val="-"/>
+      <w:lvlJc w:val="left"/>
+      <w:pPr>
+        <w:ind w:left="1440" w:firstLine="1080"/>
+      </w:pPr>
+      <w:rPr>
+        <w:u w:val="none"/>
+      </w:rPr>
+    </w:lvl>
+    <w:lvl w:ilvl="2">
+      <w:start w:val="1"/>
+      <w:numFmt w:val="bullet"/>
+      <w:lvlText w:val="-"/>
+      <w:lvlJc w:val="left"/>
+      <w:pPr>
+        <w:ind w:left="2160" w:firstLine="1800"/>
+      </w:pPr>
+      <w:rPr>
+        <w:u w:val="none"/>
+      </w:rPr>
+    </w:lvl>
+    <w:lvl w:ilvl="3">
+      <w:start w:val="1"/>
+      <w:numFmt w:val="bullet"/>
+      <w:lvlText w:val="-"/>
+      <w:lvlJc w:val="left"/>
+      <w:pPr>
+        <w:ind w:left="2880" w:firstLine="2520"/>
+      </w:pPr>
+      <w:rPr>
+        <w:u w:val="none"/>
+      </w:rPr>
+    </w:lvl>
+    <w:lvl w:ilvl="4">
+      <w:start w:val="1"/>
+      <w:numFmt w:val="bullet"/>
+      <w:lvlText w:val="-"/>
+      <w:lvlJc w:val="left"/>
+      <w:pPr>
+        <w:ind w:left="3600" w:firstLine="3240"/>
+      </w:pPr>
+      <w:rPr>
+        <w:u w:val="none"/>
+      </w:rPr>
+    </w:lvl>
+    <w:lvl w:ilvl="5">
+      <w:start w:val="1"/>
+      <w:numFmt w:val="bullet"/>
+      <w:lvlText w:val="-"/>
+      <w:lvlJc w:val="left"/>
+      <w:pPr>
+        <w:ind w:left="4320" w:firstLine="3960"/>
+      </w:pPr>
+      <w:rPr>
+        <w:u w:val="none"/>
+      </w:rPr>
+    </w:lvl>
+    <w:lvl w:ilvl="6">
+      <w:start w:val="1"/>
+      <w:numFmt w:val="bullet"/>
+      <w:lvlText w:val="-"/>
+      <w:lvlJc w:val="left"/>
+      <w:pPr>
+        <w:ind w:left="5040" w:firstLine="4680"/>
+      </w:pPr>
+      <w:rPr>
+        <w:u w:val="none"/>
+      </w:rPr>
+    </w:lvl>
+    <w:lvl w:ilvl="7">
+      <w:start w:val="1"/>
+      <w:numFmt w:val="bullet"/>
+      <w:lvlText w:val="-"/>
+      <w:lvlJc w:val="left"/>
+      <w:pPr>
+        <w:ind w:left="5760" w:firstLine="5400"/>
+      </w:pPr>
+      <w:rPr>
+        <w:u w:val="none"/>
+      </w:rPr>
+    </w:lvl>
+    <w:lvl w:ilvl="8">
+      <w:start w:val="1"/>
+      <w:numFmt w:val="bullet"/>
+      <w:lvlText w:val="-"/>
+      <w:lvlJc w:val="left"/>
+      <w:pPr>
+        <w:ind w:left="6480" w:firstLine="6120"/>
+      </w:pPr>
+      <w:rPr>
+        <w:u w:val="none"/>
+      </w:rPr>
+    </w:lvl>
+  </w:abstractNum>
+  <w:abstractNum w:abstractNumId="2">
+    <w:lvl w:ilvl="0">
+      <w:start w:val="1"/>
       <w:numFmt w:val="decimal"/>
       <w:lvlText w:val="%1."/>
       <w:lvlJc w:val="left"/>
@@ -494,6 +663,9 @@
   </w:abstractNum>
   <w:num w:numId="1">
     <w:abstractNumId w:val="1"/>
+  </w:num>
+  <w:num w:numId="2">
+    <w:abstractNumId w:val="2"/>
   </w:num>
 </w:numbering>
 </file>

</xml_diff>

<commit_message>
Update the android locations We separated the android code from the main web code by putting them in two different repos.
</commit_message>
<xml_diff>
--- a/docs/InstallationGuide.docx
+++ b/docs/InstallationGuide.docx
@@ -32,6 +32,53 @@
         <w:rPr>
           <w:rtl w:val="0"/>
         </w:rPr>
+        <w:t xml:space="preserve">Before testing, please contact </w:t>
+      </w:r>
+    </w:p>
+    <w:p>
+      <w:pPr>
+        <w:contextualSpacing w:val="0"/>
+      </w:pPr>
+      <w:r>
+        <w:rPr>
+          <w:color w:val="2a80b9"/>
+          <w:sz w:val="23"/>
+          <w:szCs w:val="23"/>
+          <w:shd w:fill="f9f9f9" w:val="clear"/>
+          <w:rtl w:val="0"/>
+        </w:rPr>
+        <w:t xml:space="preserve">umdasil8@myumanitoba.ca</w:t>
+      </w:r>
+    </w:p>
+    <w:p>
+      <w:pPr>
+        <w:contextualSpacing w:val="0"/>
+      </w:pPr>
+      <w:r>
+        <w:rPr>
+          <w:rtl w:val="0"/>
+        </w:rPr>
+        <w:t xml:space="preserve">about credentials to access the site itself</w:t>
+      </w:r>
+    </w:p>
+    <w:p>
+      <w:pPr>
+        <w:contextualSpacing w:val="0"/>
+      </w:pPr>
+      <w:r>
+        <w:rPr>
+          <w:rtl w:val="0"/>
+        </w:rPr>
+      </w:r>
+    </w:p>
+    <w:p>
+      <w:pPr>
+        <w:contextualSpacing w:val="0"/>
+      </w:pPr>
+      <w:r>
+        <w:rPr>
+          <w:rtl w:val="0"/>
+        </w:rPr>
         <w:t xml:space="preserve">1. Download Python version 3 or later </w:t>
       </w:r>
     </w:p>
@@ -428,6 +475,246 @@
           <w:rtl w:val="0"/>
         </w:rPr>
         <w:t xml:space="preserve">python frontTesting.py</w:t>
+      </w:r>
+    </w:p>
+    <w:p>
+      <w:pPr>
+        <w:ind w:left="0" w:firstLine="0"/>
+        <w:contextualSpacing w:val="0"/>
+      </w:pPr>
+      <w:r>
+        <w:rPr>
+          <w:rtl w:val="0"/>
+        </w:rPr>
+      </w:r>
+    </w:p>
+    <w:p>
+      <w:pPr>
+        <w:ind w:left="0" w:firstLine="0"/>
+        <w:contextualSpacing w:val="0"/>
+      </w:pPr>
+      <w:r>
+        <w:rPr>
+          <w:rtl w:val="0"/>
+        </w:rPr>
+      </w:r>
+    </w:p>
+    <w:p>
+      <w:pPr>
+        <w:ind w:left="0" w:firstLine="0"/>
+        <w:contextualSpacing w:val="0"/>
+      </w:pPr>
+      <w:r>
+        <w:rPr>
+          <w:rtl w:val="0"/>
+        </w:rPr>
+        <w:t xml:space="preserve">For Android</w:t>
+      </w:r>
+    </w:p>
+    <w:p>
+      <w:pPr>
+        <w:numPr>
+          <w:ilvl w:val="0"/>
+          <w:numId w:val="3"/>
+        </w:numPr>
+        <w:ind w:left="720" w:hanging="360"/>
+        <w:contextualSpacing w:val="1"/>
+        <w:rPr>
+          <w:u w:val="none"/>
+        </w:rPr>
+      </w:pPr>
+      <w:r>
+        <w:rPr>
+          <w:rtl w:val="0"/>
+        </w:rPr>
+        <w:t xml:space="preserve">Please go to the repo as linked:  </w:t>
+      </w:r>
+      <w:hyperlink r:id="rId5">
+        <w:r>
+          <w:rPr>
+            <w:color w:val="1155cc"/>
+            <w:u w:val="single"/>
+            <w:rtl w:val="0"/>
+          </w:rPr>
+          <w:t xml:space="preserve">https://github.com/j-dasilva/COMP4350-Android</w:t>
+        </w:r>
+      </w:hyperlink>
+      <w:r>
+        <w:rPr>
+          <w:rtl w:val="0"/>
+        </w:rPr>
+        <w:t xml:space="preserve"> </w:t>
+      </w:r>
+    </w:p>
+    <w:p>
+      <w:pPr>
+        <w:numPr>
+          <w:ilvl w:val="0"/>
+          <w:numId w:val="3"/>
+        </w:numPr>
+        <w:ind w:left="720" w:hanging="360"/>
+        <w:contextualSpacing w:val="1"/>
+        <w:rPr>
+          <w:u w:val="none"/>
+        </w:rPr>
+      </w:pPr>
+      <w:r>
+        <w:rPr>
+          <w:rtl w:val="0"/>
+        </w:rPr>
+        <w:t xml:space="preserve">Download the repo</w:t>
+      </w:r>
+    </w:p>
+    <w:p>
+      <w:pPr>
+        <w:numPr>
+          <w:ilvl w:val="0"/>
+          <w:numId w:val="3"/>
+        </w:numPr>
+        <w:ind w:left="720" w:hanging="360"/>
+        <w:contextualSpacing w:val="1"/>
+        <w:rPr>
+          <w:u w:val="none"/>
+        </w:rPr>
+      </w:pPr>
+      <w:r>
+        <w:rPr>
+          <w:rtl w:val="0"/>
+        </w:rPr>
+        <w:t xml:space="preserve">Import as a gradle project, using the settings.gradle as your target file</w:t>
+      </w:r>
+    </w:p>
+    <w:p>
+      <w:pPr>
+        <w:numPr>
+          <w:ilvl w:val="0"/>
+          <w:numId w:val="3"/>
+        </w:numPr>
+        <w:ind w:left="720" w:hanging="360"/>
+        <w:contextualSpacing w:val="1"/>
+        <w:rPr>
+          <w:u w:val="none"/>
+        </w:rPr>
+      </w:pPr>
+      <w:r>
+        <w:rPr>
+          <w:rtl w:val="0"/>
+        </w:rPr>
+        <w:t xml:space="preserve">Sync project with gradle files</w:t>
+      </w:r>
+    </w:p>
+    <w:p>
+      <w:pPr>
+        <w:numPr>
+          <w:ilvl w:val="0"/>
+          <w:numId w:val="3"/>
+        </w:numPr>
+        <w:ind w:left="720" w:hanging="360"/>
+        <w:contextualSpacing w:val="1"/>
+        <w:rPr>
+          <w:u w:val="none"/>
+        </w:rPr>
+      </w:pPr>
+      <w:r>
+        <w:rPr>
+          <w:rtl w:val="0"/>
+        </w:rPr>
+        <w:t xml:space="preserve">Build Project</w:t>
+      </w:r>
+    </w:p>
+    <w:p>
+      <w:pPr>
+        <w:numPr>
+          <w:ilvl w:val="0"/>
+          <w:numId w:val="3"/>
+        </w:numPr>
+        <w:ind w:left="720" w:hanging="360"/>
+        <w:contextualSpacing w:val="1"/>
+        <w:rPr>
+          <w:u w:val="none"/>
+        </w:rPr>
+      </w:pPr>
+      <w:r>
+        <w:rPr>
+          <w:rtl w:val="0"/>
+        </w:rPr>
+        <w:t xml:space="preserve">Run the application</w:t>
+      </w:r>
+    </w:p>
+    <w:p>
+      <w:pPr>
+        <w:numPr>
+          <w:ilvl w:val="1"/>
+          <w:numId w:val="3"/>
+        </w:numPr>
+        <w:ind w:left="1440" w:hanging="360"/>
+        <w:contextualSpacing w:val="1"/>
+        <w:rPr>
+          <w:u w:val="none"/>
+        </w:rPr>
+      </w:pPr>
+      <w:r>
+        <w:rPr>
+          <w:rtl w:val="0"/>
+        </w:rPr>
+        <w:t xml:space="preserve">If there are problems with compatibility, please double check the version of Android you are running</w:t>
+      </w:r>
+    </w:p>
+    <w:p>
+      <w:pPr>
+        <w:numPr>
+          <w:ilvl w:val="1"/>
+          <w:numId w:val="3"/>
+        </w:numPr>
+        <w:ind w:left="1440" w:hanging="360"/>
+        <w:contextualSpacing w:val="1"/>
+        <w:rPr>
+          <w:u w:val="none"/>
+        </w:rPr>
+      </w:pPr>
+      <w:r>
+        <w:rPr>
+          <w:rtl w:val="0"/>
+        </w:rPr>
+        <w:t xml:space="preserve">Change the options of the configurations to target the device in the options</w:t>
+      </w:r>
+    </w:p>
+    <w:p>
+      <w:pPr>
+        <w:numPr>
+          <w:ilvl w:val="1"/>
+          <w:numId w:val="3"/>
+        </w:numPr>
+        <w:ind w:left="1440" w:hanging="360"/>
+        <w:contextualSpacing w:val="1"/>
+        <w:rPr>
+          <w:u w:val="none"/>
+        </w:rPr>
+      </w:pPr>
+      <w:r>
+        <w:rPr>
+          <w:rtl w:val="0"/>
+        </w:rPr>
+        <w:t xml:space="preserve">If for some reason the app is unresponsive, please try it with an emulator</w:t>
+      </w:r>
+    </w:p>
+    <w:p>
+      <w:pPr>
+        <w:numPr>
+          <w:ilvl w:val="2"/>
+          <w:numId w:val="3"/>
+        </w:numPr>
+        <w:ind w:left="2160" w:hanging="360"/>
+        <w:contextualSpacing w:val="1"/>
+        <w:rPr>
+          <w:u w:val="none"/>
+        </w:rPr>
+      </w:pPr>
+      <w:r>
+        <w:rPr>
+          <w:rtl w:val="0"/>
+        </w:rPr>
+        <w:t xml:space="preserve">There are some issues with some devices that can’t seem to connect to the internet even when the manifest says it can</w:t>
       </w:r>
     </w:p>
     <w:sectPr>
@@ -661,11 +948,124 @@
       </w:rPr>
     </w:lvl>
   </w:abstractNum>
+  <w:abstractNum w:abstractNumId="3">
+    <w:lvl w:ilvl="0">
+      <w:start w:val="1"/>
+      <w:numFmt w:val="decimal"/>
+      <w:lvlText w:val="%1)"/>
+      <w:lvlJc w:val="left"/>
+      <w:pPr>
+        <w:ind w:left="720" w:firstLine="360"/>
+      </w:pPr>
+      <w:rPr>
+        <w:u w:val="none"/>
+      </w:rPr>
+    </w:lvl>
+    <w:lvl w:ilvl="1">
+      <w:start w:val="1"/>
+      <w:numFmt w:val="lowerLetter"/>
+      <w:lvlText w:val="%2)"/>
+      <w:lvlJc w:val="left"/>
+      <w:pPr>
+        <w:ind w:left="1440" w:firstLine="1080"/>
+      </w:pPr>
+      <w:rPr>
+        <w:u w:val="none"/>
+      </w:rPr>
+    </w:lvl>
+    <w:lvl w:ilvl="2">
+      <w:start w:val="1"/>
+      <w:numFmt w:val="lowerRoman"/>
+      <w:lvlText w:val="%3)"/>
+      <w:lvlJc w:val="right"/>
+      <w:pPr>
+        <w:ind w:left="2160" w:firstLine="1800"/>
+      </w:pPr>
+      <w:rPr>
+        <w:u w:val="none"/>
+      </w:rPr>
+    </w:lvl>
+    <w:lvl w:ilvl="3">
+      <w:start w:val="1"/>
+      <w:numFmt w:val="decimal"/>
+      <w:lvlText w:val="(%4)"/>
+      <w:lvlJc w:val="left"/>
+      <w:pPr>
+        <w:ind w:left="2880" w:firstLine="2520"/>
+      </w:pPr>
+      <w:rPr>
+        <w:u w:val="none"/>
+      </w:rPr>
+    </w:lvl>
+    <w:lvl w:ilvl="4">
+      <w:start w:val="1"/>
+      <w:numFmt w:val="lowerLetter"/>
+      <w:lvlText w:val="(%5)"/>
+      <w:lvlJc w:val="left"/>
+      <w:pPr>
+        <w:ind w:left="3600" w:firstLine="3240"/>
+      </w:pPr>
+      <w:rPr>
+        <w:u w:val="none"/>
+      </w:rPr>
+    </w:lvl>
+    <w:lvl w:ilvl="5">
+      <w:start w:val="1"/>
+      <w:numFmt w:val="lowerRoman"/>
+      <w:lvlText w:val="(%6)"/>
+      <w:lvlJc w:val="right"/>
+      <w:pPr>
+        <w:ind w:left="4320" w:firstLine="3960"/>
+      </w:pPr>
+      <w:rPr>
+        <w:u w:val="none"/>
+      </w:rPr>
+    </w:lvl>
+    <w:lvl w:ilvl="6">
+      <w:start w:val="1"/>
+      <w:numFmt w:val="decimal"/>
+      <w:lvlText w:val="%7."/>
+      <w:lvlJc w:val="left"/>
+      <w:pPr>
+        <w:ind w:left="5040" w:firstLine="4680"/>
+      </w:pPr>
+      <w:rPr>
+        <w:u w:val="none"/>
+      </w:rPr>
+    </w:lvl>
+    <w:lvl w:ilvl="7">
+      <w:start w:val="1"/>
+      <w:numFmt w:val="lowerLetter"/>
+      <w:lvlText w:val="%8."/>
+      <w:lvlJc w:val="left"/>
+      <w:pPr>
+        <w:ind w:left="5760" w:firstLine="5400"/>
+      </w:pPr>
+      <w:rPr>
+        <w:u w:val="none"/>
+      </w:rPr>
+    </w:lvl>
+    <w:lvl w:ilvl="8">
+      <w:start w:val="1"/>
+      <w:numFmt w:val="lowerRoman"/>
+      <w:lvlText w:val="%9."/>
+      <w:lvlJc w:val="right"/>
+      <w:pPr>
+        <w:ind w:left="6480" w:firstLine="6120"/>
+      </w:pPr>
+      <w:rPr>
+        <w:u w:val="none"/>
+      </w:rPr>
+    </w:lvl>
+  </w:abstractNum>
   <w:num w:numId="1">
     <w:abstractNumId w:val="1"/>
   </w:num>
   <w:num w:numId="2">
     <w:abstractNumId w:val="2"/>
+  </w:num>
+  <w:num w:numId="3">
+    <w:abstractNumId w:val="3"/>
   </w:num>
 </w:numbering>
 </file>

</xml_diff>